<commit_message>
Specify members directly in registration
</commit_message>
<xml_diff>
--- a/docassemble/juja/data/templates/Rechnung.docx
+++ b/docassemble/juja/data/templates/Rechnung.docx
@@ -351,6 +351,26 @@
       <w:pPr>
         <w:spacing w:after="0" w:line="240" w:lineRule="auto"/>
         <w:ind w:right="848"/>
+        <w:rPr>
+          <w:rFonts w:ascii="Calibri" w:eastAsia="Times New Roman" w:hAnsi="Calibri" w:cs="Calibri"/>
+          <w:lang w:val="en-US" w:eastAsia="x-none"/>
+        </w:rPr>
+      </w:pPr>
+    </w:p>
+    <w:p>
+      <w:pPr>
+        <w:spacing w:after="0" w:line="240" w:lineRule="auto"/>
+        <w:ind w:right="848"/>
+        <w:rPr>
+          <w:rFonts w:ascii="Calibri" w:eastAsia="Times New Roman" w:hAnsi="Calibri" w:cs="Calibri"/>
+          <w:lang w:val="en-US" w:eastAsia="x-none"/>
+        </w:rPr>
+      </w:pPr>
+    </w:p>
+    <w:p>
+      <w:pPr>
+        <w:spacing w:after="0" w:line="240" w:lineRule="auto"/>
+        <w:ind w:right="848"/>
         <w:jc w:val="right"/>
         <w:rPr>
           <w:rFonts w:ascii="Calibri" w:eastAsia="Times New Roman" w:hAnsi="Calibri" w:cs="Calibri"/>
@@ -464,6 +484,42 @@
         </w:rPr>
         <w:t>') }}</w:t>
       </w:r>
+    </w:p>
+    <w:p>
+      <w:pPr>
+        <w:spacing w:after="0" w:line="240" w:lineRule="auto"/>
+        <w:ind w:right="848"/>
+        <w:jc w:val="center"/>
+        <w:rPr>
+          <w:rFonts w:ascii="Calibri" w:eastAsia="Times New Roman" w:hAnsi="Calibri" w:cs="Calibri"/>
+          <w:color w:val="000000" w:themeColor="text1"/>
+          <w:lang w:eastAsia="x-none"/>
+        </w:rPr>
+      </w:pPr>
+    </w:p>
+    <w:p>
+      <w:pPr>
+        <w:spacing w:after="0" w:line="240" w:lineRule="auto"/>
+        <w:ind w:right="848"/>
+        <w:jc w:val="center"/>
+        <w:rPr>
+          <w:rFonts w:ascii="Calibri" w:eastAsia="Times New Roman" w:hAnsi="Calibri" w:cs="Calibri"/>
+          <w:color w:val="000000" w:themeColor="text1"/>
+          <w:lang w:eastAsia="x-none"/>
+        </w:rPr>
+      </w:pPr>
+    </w:p>
+    <w:p>
+      <w:pPr>
+        <w:spacing w:after="0" w:line="240" w:lineRule="auto"/>
+        <w:ind w:right="848"/>
+        <w:jc w:val="center"/>
+        <w:rPr>
+          <w:rFonts w:ascii="Calibri" w:eastAsia="Times New Roman" w:hAnsi="Calibri" w:cs="Calibri"/>
+          <w:color w:val="000000" w:themeColor="text1"/>
+          <w:lang w:eastAsia="x-none"/>
+        </w:rPr>
+      </w:pPr>
     </w:p>
     <w:p>
       <w:pPr>
@@ -595,6 +651,19 @@
         <w:ind w:right="848"/>
         <w:rPr>
           <w:rFonts w:ascii="Calibri" w:eastAsia="Times New Roman" w:hAnsi="Calibri" w:cs="Calibri"/>
+          <w:b/>
+          <w:sz w:val="24"/>
+          <w:szCs w:val="24"/>
+          <w:lang w:eastAsia="x-none"/>
+        </w:rPr>
+      </w:pPr>
+    </w:p>
+    <w:p>
+      <w:pPr>
+        <w:spacing w:after="0" w:line="240" w:lineRule="auto"/>
+        <w:ind w:right="848"/>
+        <w:rPr>
+          <w:rFonts w:ascii="Calibri" w:eastAsia="Times New Roman" w:hAnsi="Calibri" w:cs="Calibri"/>
           <w:lang w:eastAsia="x-none"/>
         </w:rPr>
       </w:pPr>
@@ -630,7 +699,21 @@
           <w:rFonts w:ascii="Calibri" w:eastAsia="Times New Roman" w:hAnsi="Calibri" w:cs="Calibri"/>
           <w:lang w:eastAsia="x-none"/>
         </w:rPr>
-        <w:t xml:space="preserve">Sie haben das Jazzensemble </w:t>
+        <w:t xml:space="preserve">Sie haben das </w:t>
+      </w:r>
+      <w:r>
+        <w:rPr>
+          <w:rFonts w:ascii="Calibri" w:eastAsia="Times New Roman" w:hAnsi="Calibri" w:cs="Calibri"/>
+          <w:lang w:eastAsia="x-none"/>
+        </w:rPr>
+        <w:t>Jazzorchester</w:t>
+      </w:r>
+      <w:r>
+        <w:rPr>
+          <w:rFonts w:ascii="Calibri" w:eastAsia="Times New Roman" w:hAnsi="Calibri" w:cs="Calibri"/>
+          <w:lang w:eastAsia="x-none"/>
+        </w:rPr>
+        <w:t xml:space="preserve"> </w:t>
       </w:r>
       <w:proofErr w:type="gramStart"/>
       <w:r>
@@ -646,7 +729,21 @@
           <w:rFonts w:ascii="Calibri" w:eastAsia="Times New Roman" w:hAnsi="Calibri" w:cs="Calibri"/>
           <w:lang w:eastAsia="x-none"/>
         </w:rPr>
-        <w:t xml:space="preserve"> }} für die Teilnahme am Landeswettbewerb „Jugend Jazzt“ 2022 angemeldet. Hiermit stellen wir Ihnen die Teilnahmegebühr in Rechnung.</w:t>
+        <w:t xml:space="preserve"> }} für die Teilnahme am Landeswettbewerb „Jugend Jazzt“ </w:t>
+      </w:r>
+      <w:r>
+        <w:rPr>
+          <w:rFonts w:ascii="Calibri" w:eastAsia="Times New Roman" w:hAnsi="Calibri" w:cs="Calibri"/>
+          <w:lang w:eastAsia="x-none"/>
+        </w:rPr>
+        <w:t xml:space="preserve">für Jazzorchester </w:t>
+      </w:r>
+      <w:r>
+        <w:rPr>
+          <w:rFonts w:ascii="Calibri" w:eastAsia="Times New Roman" w:hAnsi="Calibri" w:cs="Calibri"/>
+          <w:lang w:eastAsia="x-none"/>
+        </w:rPr>
+        <w:t>2022 angemeldet. Hiermit stellen wir Ihnen die Teilnahmegebühr in Rechnung.</w:t>
       </w:r>
     </w:p>
     <w:p>
@@ -858,6 +955,13 @@
           <w:i/>
         </w:rPr>
         <w:t>2022</w:t>
+      </w:r>
+      <w:r>
+        <w:rPr>
+          <w:rFonts w:ascii="Calibri" w:hAnsi="Calibri" w:cs="Calibri"/>
+          <w:i/>
+        </w:rPr>
+        <w:t xml:space="preserve"> TN</w:t>
       </w:r>
       <w:r>
         <w:rPr>
@@ -1130,7 +1234,39 @@
           <w:sz w:val="22"/>
           <w:szCs w:val="22"/>
         </w:rPr>
-        <w:t xml:space="preserve">Bitte beachten Sie, dass Ihre Anmeldung erst gültig wird, wenn der oben angegebene Betrag eingegangen ist. </w:t>
+        <w:t xml:space="preserve">Bitte beachten Sie, dass Ihre Anmeldung erst gültig wird, wenn der oben angegebene </w:t>
+      </w:r>
+      <w:r>
+        <w:rPr>
+          <w:rFonts w:ascii="Calibri" w:hAnsi="Calibri" w:cs="Calibri"/>
+          <w:sz w:val="22"/>
+          <w:szCs w:val="22"/>
+        </w:rPr>
+        <w:t>Teilnahmebetrag</w:t>
+      </w:r>
+      <w:r>
+        <w:rPr>
+          <w:rFonts w:ascii="Calibri" w:hAnsi="Calibri" w:cs="Calibri"/>
+          <w:sz w:val="22"/>
+          <w:szCs w:val="22"/>
+        </w:rPr>
+        <w:t xml:space="preserve"> </w:t>
+      </w:r>
+      <w:r>
+        <w:rPr>
+          <w:rFonts w:ascii="Calibri" w:hAnsi="Calibri" w:cs="Calibri"/>
+          <w:sz w:val="22"/>
+          <w:szCs w:val="22"/>
+        </w:rPr>
+        <w:t xml:space="preserve">beim Landesmusikrat Hamburg </w:t>
+      </w:r>
+      <w:r>
+        <w:rPr>
+          <w:rFonts w:ascii="Calibri" w:hAnsi="Calibri" w:cs="Calibri"/>
+          <w:sz w:val="22"/>
+          <w:szCs w:val="22"/>
+        </w:rPr>
+        <w:t xml:space="preserve">eingegangen ist. </w:t>
       </w:r>
     </w:p>
     <w:p>

</xml_diff>